<commit_message>
updates with MITRE info
</commit_message>
<xml_diff>
--- a/ResumeRework - Gill Sans MT.docx
+++ b/ResumeRework - Gill Sans MT.docx
@@ -261,6 +261,22 @@
           <w:szCs w:val="20"/>
         </w:rPr>
       </w:pPr>
+      <w:r>
+        <w:rPr>
+          <w:rFonts w:ascii="Gill Sans MT" w:hAnsi="Gill Sans MT"/>
+          <w:sz w:val="20"/>
+          <w:szCs w:val="20"/>
+        </w:rPr>
+        <w:t xml:space="preserve">     </w:t>
+      </w:r>
+      <w:r>
+        <w:rPr>
+          <w:rFonts w:ascii="Gill Sans MT" w:hAnsi="Gill Sans MT"/>
+          <w:sz w:val="20"/>
+          <w:szCs w:val="20"/>
+        </w:rPr>
+        <w:t>-</w:t>
+      </w:r>
       <w:proofErr w:type="gramStart"/>
       <w:r>
         <w:rPr>
@@ -303,7 +319,6 @@
           <w:szCs w:val="20"/>
         </w:rPr>
         <w:tab/>
-        <w:t xml:space="preserve">     </w:t>
       </w:r>
       <w:r>
         <w:rPr>
@@ -317,13 +332,29 @@
     <w:p>
       <w:pPr>
         <w:widowControl w:val="0"/>
-        <w:spacing w:line="300" w:lineRule="auto"/>
-        <w:rPr>
-          <w:rFonts w:ascii="Gill Sans MT" w:hAnsi="Gill Sans MT"/>
-          <w:sz w:val="20"/>
-          <w:szCs w:val="20"/>
-        </w:rPr>
-      </w:pPr>
+        <w:spacing w:after="240" w:line="300" w:lineRule="auto"/>
+        <w:rPr>
+          <w:rFonts w:ascii="Gill Sans MT" w:hAnsi="Gill Sans MT"/>
+          <w:sz w:val="20"/>
+          <w:szCs w:val="20"/>
+        </w:rPr>
+      </w:pPr>
+      <w:r>
+        <w:rPr>
+          <w:rFonts w:ascii="Gill Sans MT" w:hAnsi="Gill Sans MT"/>
+          <w:sz w:val="20"/>
+          <w:szCs w:val="20"/>
+        </w:rPr>
+        <w:t xml:space="preserve">     </w:t>
+      </w:r>
+      <w:r>
+        <w:rPr>
+          <w:rFonts w:ascii="Gill Sans MT" w:hAnsi="Gill Sans MT"/>
+          <w:sz w:val="20"/>
+          <w:szCs w:val="20"/>
+        </w:rPr>
+        <w:t>-</w:t>
+      </w:r>
       <w:proofErr w:type="gramStart"/>
       <w:r>
         <w:rPr>
@@ -365,6 +396,111 @@
           <w:szCs w:val="20"/>
         </w:rPr>
         <w:t>in Computer Engineering</w:t>
+      </w:r>
+      <w:r>
+        <w:rPr>
+          <w:rFonts w:ascii="Gill Sans MT" w:hAnsi="Gill Sans MT"/>
+          <w:sz w:val="20"/>
+          <w:szCs w:val="20"/>
+        </w:rPr>
+        <w:t xml:space="preserve"> | </w:t>
+      </w:r>
+      <w:r>
+        <w:rPr>
+          <w:rFonts w:ascii="Gill Sans MT" w:hAnsi="Gill Sans MT"/>
+          <w:sz w:val="20"/>
+          <w:szCs w:val="20"/>
+          <w:u w:val="single"/>
+        </w:rPr>
+        <w:t>GPA</w:t>
+      </w:r>
+      <w:r>
+        <w:rPr>
+          <w:rFonts w:ascii="Gill Sans MT" w:hAnsi="Gill Sans MT"/>
+          <w:sz w:val="20"/>
+          <w:szCs w:val="20"/>
+        </w:rPr>
+        <w:t>:</w:t>
+      </w:r>
+      <w:r>
+        <w:rPr>
+          <w:rFonts w:ascii="Gill Sans MT" w:hAnsi="Gill Sans MT"/>
+          <w:sz w:val="20"/>
+          <w:szCs w:val="20"/>
+        </w:rPr>
+        <w:t xml:space="preserve"> </w:t>
+      </w:r>
+      <w:r>
+        <w:rPr>
+          <w:rFonts w:ascii="Gill Sans MT" w:hAnsi="Gill Sans MT"/>
+          <w:sz w:val="20"/>
+          <w:szCs w:val="20"/>
+        </w:rPr>
+        <w:t>3.943</w:t>
+      </w:r>
+      <w:r>
+        <w:rPr>
+          <w:rFonts w:ascii="Gill Sans MT" w:hAnsi="Gill Sans MT"/>
+          <w:sz w:val="20"/>
+          <w:szCs w:val="20"/>
+        </w:rPr>
+        <w:tab/>
+      </w:r>
+      <w:r>
+        <w:rPr>
+          <w:rFonts w:ascii="Gill Sans MT" w:hAnsi="Gill Sans MT"/>
+          <w:sz w:val="20"/>
+          <w:szCs w:val="20"/>
+        </w:rPr>
+        <w:tab/>
+      </w:r>
+      <w:r>
+        <w:rPr>
+          <w:rFonts w:ascii="Gill Sans MT" w:hAnsi="Gill Sans MT"/>
+          <w:sz w:val="20"/>
+          <w:szCs w:val="20"/>
+        </w:rPr>
+        <w:tab/>
+      </w:r>
+      <w:r>
+        <w:rPr>
+          <w:rFonts w:ascii="Gill Sans MT" w:hAnsi="Gill Sans MT"/>
+          <w:sz w:val="20"/>
+          <w:szCs w:val="20"/>
+        </w:rPr>
+        <w:tab/>
+      </w:r>
+      <w:r>
+        <w:rPr>
+          <w:rFonts w:ascii="Gill Sans MT" w:hAnsi="Gill Sans MT"/>
+          <w:sz w:val="20"/>
+          <w:szCs w:val="20"/>
+        </w:rPr>
+        <w:tab/>
+      </w:r>
+      <w:r>
+        <w:rPr>
+          <w:rFonts w:ascii="Gill Sans MT" w:hAnsi="Gill Sans MT"/>
+          <w:sz w:val="20"/>
+          <w:szCs w:val="20"/>
+        </w:rPr>
+        <w:tab/>
+      </w:r>
+      <w:r>
+        <w:rPr>
+          <w:rFonts w:ascii="Gill Sans MT" w:hAnsi="Gill Sans MT"/>
+          <w:sz w:val="20"/>
+          <w:szCs w:val="20"/>
+        </w:rPr>
+        <w:t>May 202</w:t>
+      </w:r>
+      <w:r>
+        <w:rPr>
+          <w:rFonts w:ascii="Gill Sans MT" w:hAnsi="Gill Sans MT"/>
+          <w:sz w:val="20"/>
+          <w:szCs w:val="20"/>
+        </w:rPr>
+        <w:t>2</w:t>
       </w:r>
     </w:p>
     <w:p>
@@ -380,10 +516,21 @@
       <w:r>
         <w:rPr>
           <w:rFonts w:ascii="Gill Sans MT" w:hAnsi="Gill Sans MT"/>
-          <w:sz w:val="20"/>
-          <w:szCs w:val="20"/>
-        </w:rPr>
-        <w:t>GPA</w:t>
+          <w:i/>
+          <w:iCs/>
+          <w:sz w:val="20"/>
+          <w:szCs w:val="20"/>
+        </w:rPr>
+        <w:t xml:space="preserve">     </w:t>
+      </w:r>
+      <w:r>
+        <w:rPr>
+          <w:rFonts w:ascii="Gill Sans MT" w:hAnsi="Gill Sans MT"/>
+          <w:sz w:val="20"/>
+          <w:szCs w:val="20"/>
+          <w:u w:val="single"/>
+        </w:rPr>
+        <w:t>Coursework</w:t>
       </w:r>
       <w:r>
         <w:rPr>
@@ -401,111 +548,39 @@
           <w:sz w:val="20"/>
           <w:szCs w:val="20"/>
         </w:rPr>
-        <w:t xml:space="preserve"> 3.9</w:t>
-      </w:r>
-      <w:r>
-        <w:rPr>
-          <w:rFonts w:ascii="Gill Sans MT" w:hAnsi="Gill Sans MT"/>
-          <w:sz w:val="20"/>
-          <w:szCs w:val="20"/>
-        </w:rPr>
-        <w:t>4</w:t>
-      </w:r>
-      <w:r>
-        <w:rPr>
-          <w:rFonts w:ascii="Gill Sans MT" w:hAnsi="Gill Sans MT"/>
-          <w:sz w:val="20"/>
-          <w:szCs w:val="20"/>
-        </w:rPr>
-        <w:t>3</w:t>
-      </w:r>
-      <w:r>
-        <w:rPr>
-          <w:rFonts w:ascii="Gill Sans MT" w:hAnsi="Gill Sans MT"/>
-          <w:sz w:val="20"/>
-          <w:szCs w:val="20"/>
-        </w:rPr>
-        <w:tab/>
-      </w:r>
-      <w:r>
-        <w:rPr>
-          <w:rFonts w:ascii="Gill Sans MT" w:hAnsi="Gill Sans MT"/>
-          <w:sz w:val="20"/>
-          <w:szCs w:val="20"/>
-        </w:rPr>
-        <w:tab/>
-      </w:r>
-      <w:r>
-        <w:rPr>
-          <w:rFonts w:ascii="Gill Sans MT" w:hAnsi="Gill Sans MT"/>
-          <w:sz w:val="20"/>
-          <w:szCs w:val="20"/>
-        </w:rPr>
-        <w:tab/>
-      </w:r>
-      <w:r>
-        <w:rPr>
-          <w:rFonts w:ascii="Gill Sans MT" w:hAnsi="Gill Sans MT"/>
-          <w:sz w:val="20"/>
-          <w:szCs w:val="20"/>
-        </w:rPr>
-        <w:tab/>
-      </w:r>
-      <w:r>
-        <w:rPr>
-          <w:rFonts w:ascii="Gill Sans MT" w:hAnsi="Gill Sans MT"/>
-          <w:sz w:val="20"/>
-          <w:szCs w:val="20"/>
-        </w:rPr>
-        <w:tab/>
-      </w:r>
-      <w:r>
-        <w:rPr>
-          <w:rFonts w:ascii="Gill Sans MT" w:hAnsi="Gill Sans MT"/>
-          <w:sz w:val="20"/>
-          <w:szCs w:val="20"/>
-        </w:rPr>
-        <w:tab/>
-      </w:r>
-      <w:r>
-        <w:rPr>
-          <w:rFonts w:ascii="Gill Sans MT" w:hAnsi="Gill Sans MT"/>
-          <w:sz w:val="20"/>
-          <w:szCs w:val="20"/>
-        </w:rPr>
-        <w:tab/>
-      </w:r>
-      <w:r>
-        <w:rPr>
-          <w:rFonts w:ascii="Gill Sans MT" w:hAnsi="Gill Sans MT"/>
-          <w:sz w:val="20"/>
-          <w:szCs w:val="20"/>
-        </w:rPr>
-        <w:tab/>
-      </w:r>
-      <w:r>
-        <w:rPr>
-          <w:rFonts w:ascii="Gill Sans MT" w:hAnsi="Gill Sans MT"/>
-          <w:sz w:val="20"/>
-          <w:szCs w:val="20"/>
-        </w:rPr>
-        <w:tab/>
-      </w:r>
-      <w:r>
-        <w:rPr>
-          <w:rFonts w:ascii="Gill Sans MT" w:hAnsi="Gill Sans MT"/>
-          <w:sz w:val="20"/>
-          <w:szCs w:val="20"/>
-        </w:rPr>
-        <w:tab/>
-      </w:r>
-      <w:r>
-        <w:rPr>
-          <w:rFonts w:ascii="Gill Sans MT" w:hAnsi="Gill Sans MT"/>
-          <w:sz w:val="20"/>
-          <w:szCs w:val="20"/>
-        </w:rPr>
-        <w:t>Graduation: May 2022</w:t>
+        <w:t xml:space="preserve"> </w:t>
+      </w:r>
+      <w:r>
+        <w:rPr>
+          <w:rFonts w:ascii="Gill Sans MT" w:hAnsi="Gill Sans MT"/>
+          <w:sz w:val="20"/>
+          <w:szCs w:val="20"/>
+        </w:rPr>
+        <w:t xml:space="preserve">Autonomous Mobile Robots | </w:t>
+      </w:r>
+      <w:r>
+        <w:rPr>
+          <w:rFonts w:ascii="Gill Sans MT" w:hAnsi="Gill Sans MT"/>
+          <w:sz w:val="20"/>
+          <w:szCs w:val="20"/>
+        </w:rPr>
+        <w:t xml:space="preserve">Control Theory, Image Processing, </w:t>
+      </w:r>
+      <w:r>
+        <w:rPr>
+          <w:rFonts w:ascii="Gill Sans MT" w:hAnsi="Gill Sans MT"/>
+          <w:sz w:val="20"/>
+          <w:szCs w:val="20"/>
+        </w:rPr>
+        <w:t>Digital System Design</w:t>
+      </w:r>
+      <w:r>
+        <w:rPr>
+          <w:rFonts w:ascii="Gill Sans MT" w:hAnsi="Gill Sans MT"/>
+          <w:sz w:val="20"/>
+          <w:szCs w:val="20"/>
+        </w:rPr>
+        <w:t xml:space="preserve">, </w:t>
       </w:r>
     </w:p>
     <w:p>
@@ -521,8 +596,6 @@
       <w:r>
         <w:rPr>
           <w:rFonts w:ascii="Gill Sans MT" w:hAnsi="Gill Sans MT"/>
-          <w:i/>
-          <w:iCs/>
           <w:sz w:val="20"/>
           <w:szCs w:val="20"/>
         </w:rPr>
@@ -531,81 +604,10 @@
       <w:r>
         <w:rPr>
           <w:rFonts w:ascii="Gill Sans MT" w:hAnsi="Gill Sans MT"/>
-          <w:i/>
-          <w:iCs/>
-          <w:sz w:val="20"/>
-          <w:szCs w:val="20"/>
-        </w:rPr>
-        <w:t>Coursework</w:t>
-      </w:r>
-      <w:r>
-        <w:rPr>
-          <w:rFonts w:ascii="Gill Sans MT" w:hAnsi="Gill Sans MT"/>
-          <w:i/>
-          <w:iCs/>
-          <w:sz w:val="20"/>
-          <w:szCs w:val="20"/>
-        </w:rPr>
-        <w:t xml:space="preserve"> |</w:t>
-      </w:r>
-      <w:r>
-        <w:rPr>
-          <w:rFonts w:ascii="Gill Sans MT" w:hAnsi="Gill Sans MT"/>
-          <w:sz w:val="20"/>
-          <w:szCs w:val="20"/>
-        </w:rPr>
-        <w:t xml:space="preserve"> </w:t>
-      </w:r>
-      <w:r>
-        <w:rPr>
-          <w:rFonts w:ascii="Gill Sans MT" w:hAnsi="Gill Sans MT"/>
-          <w:sz w:val="20"/>
-          <w:szCs w:val="20"/>
-        </w:rPr>
-        <w:t xml:space="preserve">Autonomous Mobile Robots | </w:t>
-      </w:r>
-      <w:r>
-        <w:rPr>
-          <w:rFonts w:ascii="Gill Sans MT" w:hAnsi="Gill Sans MT"/>
-          <w:sz w:val="20"/>
-          <w:szCs w:val="20"/>
-        </w:rPr>
-        <w:t xml:space="preserve">Control Theory, Image Processing, </w:t>
-      </w:r>
-      <w:r>
-        <w:rPr>
-          <w:rFonts w:ascii="Gill Sans MT" w:hAnsi="Gill Sans MT"/>
-          <w:sz w:val="20"/>
-          <w:szCs w:val="20"/>
-        </w:rPr>
-        <w:t xml:space="preserve">Computational </w:t>
-      </w:r>
-    </w:p>
-    <w:p>
-      <w:pPr>
-        <w:widowControl w:val="0"/>
-        <w:spacing w:line="300" w:lineRule="auto"/>
-        <w:rPr>
-          <w:rFonts w:ascii="Gill Sans MT" w:hAnsi="Gill Sans MT"/>
-          <w:sz w:val="20"/>
-          <w:szCs w:val="20"/>
-        </w:rPr>
-      </w:pPr>
-      <w:r>
-        <w:rPr>
-          <w:rFonts w:ascii="Gill Sans MT" w:hAnsi="Gill Sans MT"/>
-          <w:sz w:val="20"/>
-          <w:szCs w:val="20"/>
-        </w:rPr>
-        <w:t xml:space="preserve">     </w:t>
-      </w:r>
-      <w:r>
-        <w:rPr>
-          <w:rFonts w:ascii="Gill Sans MT" w:hAnsi="Gill Sans MT"/>
-          <w:sz w:val="20"/>
-          <w:szCs w:val="20"/>
-        </w:rPr>
-        <w:t xml:space="preserve">Data Structures &amp; Algorithms, Microprocessor Systems, </w:t>
+          <w:sz w:val="20"/>
+          <w:szCs w:val="20"/>
+        </w:rPr>
+        <w:t xml:space="preserve">Computational Data Structures &amp; Algorithms, Microprocessor Systems, </w:t>
       </w:r>
       <w:r>
         <w:rPr>
@@ -614,30 +616,6 @@
           <w:szCs w:val="20"/>
         </w:rPr>
         <w:t>Computer Architecture</w:t>
-      </w:r>
-      <w:r>
-        <w:rPr>
-          <w:rFonts w:ascii="Gill Sans MT" w:hAnsi="Gill Sans MT"/>
-          <w:sz w:val="20"/>
-          <w:szCs w:val="20"/>
-        </w:rPr>
-        <w:t>,</w:t>
-      </w:r>
-      <w:r>
-        <w:rPr>
-          <w:rFonts w:ascii="Gill Sans MT" w:hAnsi="Gill Sans MT"/>
-          <w:sz w:val="20"/>
-          <w:szCs w:val="20"/>
-        </w:rPr>
-        <w:t xml:space="preserve"> </w:t>
-      </w:r>
-      <w:r>
-        <w:rPr>
-          <w:rFonts w:ascii="Gill Sans MT" w:hAnsi="Gill Sans MT"/>
-          <w:sz w:val="20"/>
-          <w:szCs w:val="20"/>
-        </w:rPr>
-        <w:t>Digital System Design</w:t>
       </w:r>
     </w:p>
     <w:p>
@@ -907,49 +885,81 @@
           <w:sz w:val="20"/>
           <w:szCs w:val="20"/>
         </w:rPr>
-        <w:t>VirtualBox</w:t>
-      </w:r>
-      <w:r>
-        <w:rPr>
-          <w:rFonts w:ascii="Gill Sans MT" w:hAnsi="Gill Sans MT"/>
-          <w:sz w:val="20"/>
-          <w:szCs w:val="20"/>
-        </w:rPr>
-        <w:tab/>
-        <w:t xml:space="preserve"> </w:t>
-      </w:r>
-      <w:r>
-        <w:rPr>
-          <w:rFonts w:ascii="Gill Sans MT" w:hAnsi="Gill Sans MT"/>
-          <w:sz w:val="20"/>
-          <w:szCs w:val="20"/>
-        </w:rPr>
-        <w:t>G</w:t>
-      </w:r>
-      <w:r>
-        <w:rPr>
-          <w:rFonts w:ascii="Gill Sans MT" w:hAnsi="Gill Sans MT"/>
-          <w:sz w:val="20"/>
-          <w:szCs w:val="20"/>
-        </w:rPr>
-        <w:t>it</w:t>
-      </w:r>
-      <w:r>
-        <w:rPr>
-          <w:rFonts w:ascii="Gill Sans MT" w:hAnsi="Gill Sans MT"/>
-          <w:sz w:val="20"/>
-          <w:szCs w:val="20"/>
-        </w:rPr>
-        <w:tab/>
-        <w:t xml:space="preserve"> </w:t>
-      </w:r>
-      <w:r>
-        <w:rPr>
-          <w:rFonts w:ascii="Gill Sans MT" w:hAnsi="Gill Sans MT"/>
-          <w:sz w:val="20"/>
-          <w:szCs w:val="20"/>
-        </w:rPr>
-        <w:tab/>
+        <w:t>ROS</w:t>
+      </w:r>
+      <w:r>
+        <w:rPr>
+          <w:rFonts w:ascii="Gill Sans MT" w:hAnsi="Gill Sans MT"/>
+          <w:sz w:val="20"/>
+          <w:szCs w:val="20"/>
+        </w:rPr>
+        <w:tab/>
+        <w:t>Melodic</w:t>
+      </w:r>
+      <w:r>
+        <w:rPr>
+          <w:rFonts w:ascii="Gill Sans MT" w:hAnsi="Gill Sans MT"/>
+          <w:sz w:val="20"/>
+          <w:szCs w:val="20"/>
+        </w:rPr>
+        <w:tab/>
+        <w:t xml:space="preserve"> </w:t>
+      </w:r>
+      <w:r>
+        <w:rPr>
+          <w:rFonts w:ascii="Gill Sans MT" w:hAnsi="Gill Sans MT"/>
+          <w:sz w:val="20"/>
+          <w:szCs w:val="20"/>
+        </w:rPr>
+        <w:t>Git</w:t>
+      </w:r>
+      <w:r>
+        <w:rPr>
+          <w:rFonts w:ascii="Gill Sans MT" w:hAnsi="Gill Sans MT"/>
+          <w:sz w:val="20"/>
+          <w:szCs w:val="20"/>
+        </w:rPr>
+        <w:tab/>
+        <w:t xml:space="preserve"> </w:t>
+      </w:r>
+      <w:r>
+        <w:rPr>
+          <w:rFonts w:ascii="Gill Sans MT" w:hAnsi="Gill Sans MT"/>
+          <w:sz w:val="20"/>
+          <w:szCs w:val="20"/>
+        </w:rPr>
+        <w:tab/>
+      </w:r>
+      <w:r>
+        <w:rPr>
+          <w:rFonts w:ascii="Gill Sans MT" w:hAnsi="Gill Sans MT"/>
+          <w:sz w:val="20"/>
+          <w:szCs w:val="20"/>
+        </w:rPr>
+        <w:t xml:space="preserve"> </w:t>
+      </w:r>
+      <w:r>
+        <w:rPr>
+          <w:rFonts w:ascii="Gill Sans MT" w:hAnsi="Gill Sans MT"/>
+          <w:sz w:val="20"/>
+          <w:szCs w:val="20"/>
+        </w:rPr>
+        <w:t>Virtual Box</w:t>
+      </w:r>
+      <w:r>
+        <w:rPr>
+          <w:rFonts w:ascii="Gill Sans MT" w:hAnsi="Gill Sans MT"/>
+          <w:sz w:val="20"/>
+          <w:szCs w:val="20"/>
+        </w:rPr>
+        <w:tab/>
+      </w:r>
+      <w:r>
+        <w:rPr>
+          <w:rFonts w:ascii="Gill Sans MT" w:hAnsi="Gill Sans MT"/>
+          <w:sz w:val="20"/>
+          <w:szCs w:val="20"/>
+        </w:rPr>
         <w:t xml:space="preserve"> </w:t>
       </w:r>
       <w:r>
@@ -960,32 +970,6 @@
         </w:rPr>
         <w:t>Visual Studio</w:t>
       </w:r>
-      <w:r>
-        <w:rPr>
-          <w:rFonts w:ascii="Gill Sans MT" w:hAnsi="Gill Sans MT"/>
-          <w:sz w:val="20"/>
-          <w:szCs w:val="20"/>
-        </w:rPr>
-        <w:tab/>
-      </w:r>
-      <w:r>
-        <w:rPr>
-          <w:rFonts w:ascii="Gill Sans MT" w:hAnsi="Gill Sans MT"/>
-          <w:sz w:val="20"/>
-          <w:szCs w:val="20"/>
-        </w:rPr>
-        <w:t xml:space="preserve"> </w:t>
-      </w:r>
-      <w:proofErr w:type="spellStart"/>
-      <w:r>
-        <w:rPr>
-          <w:rFonts w:ascii="Gill Sans MT" w:hAnsi="Gill Sans MT"/>
-          <w:sz w:val="20"/>
-          <w:szCs w:val="20"/>
-        </w:rPr>
-        <w:t>Sharepoint</w:t>
-      </w:r>
-      <w:proofErr w:type="spellEnd"/>
       <w:r>
         <w:rPr>
           <w:rFonts w:ascii="Gill Sans MT" w:hAnsi="Gill Sans MT"/>
@@ -1788,7 +1772,18 @@
           <w:szCs w:val="20"/>
         </w:rPr>
         <w:tab/>
-        <w:t>2022</w:t>
+        <w:t>202</w:t>
+      </w:r>
+      <w:r>
+        <w:rPr>
+          <w:rFonts w:ascii="Gill Sans MT" w:eastAsia="HGSGothicE" w:hAnsi="Gill Sans MT"/>
+          <w:bCs/>
+          <w:i/>
+          <w:iCs/>
+          <w:sz w:val="20"/>
+          <w:szCs w:val="20"/>
+        </w:rPr>
+        <w:t>2-</w:t>
       </w:r>
     </w:p>
     <w:p>
@@ -1818,7 +1813,7 @@
           <w:sz w:val="20"/>
           <w:szCs w:val="20"/>
         </w:rPr>
-        <w:t xml:space="preserve">Data analytics and machine learning research on RELLIS 3D LIDAR point clouds using </w:t>
+        <w:t xml:space="preserve">Researched and implemented deep learning neural networks for semantic segmentation of </w:t>
       </w:r>
     </w:p>
     <w:p>
@@ -1839,27 +1834,25 @@
           <w:sz w:val="20"/>
           <w:szCs w:val="20"/>
         </w:rPr>
-        <w:t xml:space="preserve">     deep neural networks to classify </w:t>
-      </w:r>
-      <w:proofErr w:type="spellStart"/>
-      <w:r>
-        <w:rPr>
-          <w:rFonts w:ascii="Gill Sans MT" w:eastAsia="HGSGothicE" w:hAnsi="Gill Sans MT"/>
-          <w:bCs/>
-          <w:sz w:val="20"/>
-          <w:szCs w:val="20"/>
-        </w:rPr>
-        <w:t>traversability</w:t>
-      </w:r>
-      <w:proofErr w:type="spellEnd"/>
-      <w:r>
-        <w:rPr>
-          <w:rFonts w:ascii="Gill Sans MT" w:eastAsia="HGSGothicE" w:hAnsi="Gill Sans MT"/>
-          <w:bCs/>
-          <w:sz w:val="20"/>
-          <w:szCs w:val="20"/>
-        </w:rPr>
-        <w:t xml:space="preserve"> of unknown offroad environments.</w:t>
+        <w:t xml:space="preserve">     </w:t>
+      </w:r>
+      <w:r>
+        <w:rPr>
+          <w:rFonts w:ascii="Gill Sans MT" w:eastAsia="HGSGothicE" w:hAnsi="Gill Sans MT"/>
+          <w:bCs/>
+          <w:sz w:val="20"/>
+          <w:szCs w:val="20"/>
+        </w:rPr>
+        <w:t>LIDAR point clouds to advance autonomous technology for offroad ground vehicles</w:t>
+      </w:r>
+      <w:r>
+        <w:rPr>
+          <w:rFonts w:ascii="Gill Sans MT" w:eastAsia="HGSGothicE" w:hAnsi="Gill Sans MT"/>
+          <w:bCs/>
+          <w:sz w:val="20"/>
+          <w:szCs w:val="20"/>
+        </w:rPr>
+        <w:t xml:space="preserve"> using </w:t>
       </w:r>
     </w:p>
     <w:p>
@@ -1869,85 +1862,45 @@
         <w:rPr>
           <w:rFonts w:ascii="Gill Sans MT" w:eastAsia="HGSGothicE" w:hAnsi="Gill Sans MT"/>
           <w:bCs/>
-          <w:i/>
-          <w:iCs/>
-          <w:sz w:val="20"/>
-          <w:szCs w:val="20"/>
-        </w:rPr>
-      </w:pPr>
-      <w:r>
-        <w:rPr>
-          <w:rFonts w:ascii="Gill Sans MT" w:eastAsia="HGSGothicE" w:hAnsi="Gill Sans MT"/>
-          <w:b/>
-          <w:sz w:val="20"/>
-          <w:szCs w:val="20"/>
-        </w:rPr>
-        <w:t xml:space="preserve">Herrick Technology Laboratories </w:t>
-      </w:r>
-      <w:r>
-        <w:rPr>
-          <w:rFonts w:ascii="Gill Sans MT" w:eastAsia="HGSGothicE" w:hAnsi="Gill Sans MT"/>
-          <w:bCs/>
-          <w:sz w:val="20"/>
-          <w:szCs w:val="20"/>
-        </w:rPr>
-        <w:t xml:space="preserve">| </w:t>
-      </w:r>
-      <w:r>
-        <w:rPr>
-          <w:rFonts w:ascii="Gill Sans MT" w:eastAsia="HGSGothicE" w:hAnsi="Gill Sans MT"/>
-          <w:bCs/>
-          <w:i/>
-          <w:iCs/>
-          <w:sz w:val="20"/>
-          <w:szCs w:val="20"/>
-        </w:rPr>
-        <w:t>Electrical Engineering Intern</w:t>
-      </w:r>
-      <w:r>
-        <w:rPr>
-          <w:rFonts w:ascii="Gill Sans MT" w:eastAsia="HGSGothicE" w:hAnsi="Gill Sans MT"/>
-          <w:bCs/>
-          <w:i/>
-          <w:iCs/>
-          <w:sz w:val="20"/>
-          <w:szCs w:val="20"/>
-        </w:rPr>
-        <w:tab/>
-      </w:r>
-      <w:r>
-        <w:rPr>
-          <w:rFonts w:ascii="Gill Sans MT" w:eastAsia="HGSGothicE" w:hAnsi="Gill Sans MT"/>
-          <w:bCs/>
-          <w:i/>
-          <w:iCs/>
-          <w:sz w:val="20"/>
-          <w:szCs w:val="20"/>
-        </w:rPr>
-        <w:tab/>
-      </w:r>
-      <w:r>
-        <w:rPr>
-          <w:rFonts w:ascii="Gill Sans MT" w:eastAsia="HGSGothicE" w:hAnsi="Gill Sans MT"/>
-          <w:bCs/>
-          <w:i/>
-          <w:iCs/>
-          <w:sz w:val="20"/>
-          <w:szCs w:val="20"/>
-        </w:rPr>
-        <w:tab/>
-      </w:r>
-      <w:r>
-        <w:rPr>
-          <w:rFonts w:ascii="Gill Sans MT" w:eastAsia="HGSGothicE" w:hAnsi="Gill Sans MT"/>
-          <w:bCs/>
-          <w:i/>
-          <w:iCs/>
-          <w:sz w:val="20"/>
-          <w:szCs w:val="20"/>
-        </w:rPr>
-        <w:tab/>
-        <w:t>2021</w:t>
+          <w:sz w:val="20"/>
+          <w:szCs w:val="20"/>
+        </w:rPr>
+      </w:pPr>
+      <w:r>
+        <w:rPr>
+          <w:rFonts w:ascii="Gill Sans MT" w:eastAsia="HGSGothicE" w:hAnsi="Gill Sans MT"/>
+          <w:bCs/>
+          <w:sz w:val="20"/>
+          <w:szCs w:val="20"/>
+        </w:rPr>
+        <w:t xml:space="preserve">    </w:t>
+      </w:r>
+      <w:r>
+        <w:rPr>
+          <w:rFonts w:ascii="Gill Sans MT" w:eastAsia="HGSGothicE" w:hAnsi="Gill Sans MT"/>
+          <w:bCs/>
+          <w:sz w:val="20"/>
+          <w:szCs w:val="20"/>
+        </w:rPr>
+        <w:t xml:space="preserve"> </w:t>
+      </w:r>
+      <w:r>
+        <w:rPr>
+          <w:rFonts w:ascii="Gill Sans MT" w:eastAsia="HGSGothicE" w:hAnsi="Gill Sans MT"/>
+          <w:bCs/>
+          <w:sz w:val="20"/>
+          <w:szCs w:val="20"/>
+        </w:rPr>
+        <w:t>Python and ROS.</w:t>
+      </w:r>
+      <w:r>
+        <w:rPr>
+          <w:rFonts w:ascii="Gill Sans MT" w:eastAsia="HGSGothicE" w:hAnsi="Gill Sans MT"/>
+          <w:bCs/>
+          <w:sz w:val="20"/>
+          <w:szCs w:val="20"/>
+        </w:rPr>
+        <w:t xml:space="preserve"> </w:t>
       </w:r>
     </w:p>
     <w:p>
@@ -1957,18 +1910,85 @@
         <w:rPr>
           <w:rFonts w:ascii="Gill Sans MT" w:eastAsia="HGSGothicE" w:hAnsi="Gill Sans MT"/>
           <w:bCs/>
-          <w:sz w:val="20"/>
-          <w:szCs w:val="20"/>
-        </w:rPr>
-      </w:pPr>
-      <w:r>
-        <w:rPr>
-          <w:rFonts w:ascii="Gill Sans MT" w:eastAsia="HGSGothicE" w:hAnsi="Gill Sans MT"/>
-          <w:bCs/>
-          <w:sz w:val="20"/>
-          <w:szCs w:val="20"/>
-        </w:rPr>
-        <w:t xml:space="preserve">     Worked on government contracted software-defined radios, specifically on encrypted </w:t>
+          <w:i/>
+          <w:iCs/>
+          <w:sz w:val="20"/>
+          <w:szCs w:val="20"/>
+        </w:rPr>
+      </w:pPr>
+      <w:r>
+        <w:rPr>
+          <w:rFonts w:ascii="Gill Sans MT" w:eastAsia="HGSGothicE" w:hAnsi="Gill Sans MT"/>
+          <w:b/>
+          <w:sz w:val="20"/>
+          <w:szCs w:val="20"/>
+        </w:rPr>
+        <w:t xml:space="preserve">Herrick Technology Laboratories </w:t>
+      </w:r>
+      <w:r>
+        <w:rPr>
+          <w:rFonts w:ascii="Gill Sans MT" w:eastAsia="HGSGothicE" w:hAnsi="Gill Sans MT"/>
+          <w:bCs/>
+          <w:sz w:val="20"/>
+          <w:szCs w:val="20"/>
+        </w:rPr>
+        <w:t xml:space="preserve">| </w:t>
+      </w:r>
+      <w:r>
+        <w:rPr>
+          <w:rFonts w:ascii="Gill Sans MT" w:eastAsia="HGSGothicE" w:hAnsi="Gill Sans MT"/>
+          <w:bCs/>
+          <w:i/>
+          <w:iCs/>
+          <w:sz w:val="20"/>
+          <w:szCs w:val="20"/>
+        </w:rPr>
+        <w:t>Electrical Engineering Intern</w:t>
+      </w:r>
+      <w:r>
+        <w:rPr>
+          <w:rFonts w:ascii="Gill Sans MT" w:eastAsia="HGSGothicE" w:hAnsi="Gill Sans MT"/>
+          <w:bCs/>
+          <w:i/>
+          <w:iCs/>
+          <w:sz w:val="20"/>
+          <w:szCs w:val="20"/>
+        </w:rPr>
+        <w:tab/>
+      </w:r>
+      <w:r>
+        <w:rPr>
+          <w:rFonts w:ascii="Gill Sans MT" w:eastAsia="HGSGothicE" w:hAnsi="Gill Sans MT"/>
+          <w:bCs/>
+          <w:i/>
+          <w:iCs/>
+          <w:sz w:val="20"/>
+          <w:szCs w:val="20"/>
+        </w:rPr>
+        <w:tab/>
+      </w:r>
+      <w:r>
+        <w:rPr>
+          <w:rFonts w:ascii="Gill Sans MT" w:eastAsia="HGSGothicE" w:hAnsi="Gill Sans MT"/>
+          <w:bCs/>
+          <w:i/>
+          <w:iCs/>
+          <w:sz w:val="20"/>
+          <w:szCs w:val="20"/>
+        </w:rPr>
+        <w:tab/>
+      </w:r>
+      <w:r>
+        <w:rPr>
+          <w:rFonts w:ascii="Gill Sans MT" w:eastAsia="HGSGothicE" w:hAnsi="Gill Sans MT"/>
+          <w:bCs/>
+          <w:i/>
+          <w:iCs/>
+          <w:sz w:val="20"/>
+          <w:szCs w:val="20"/>
+        </w:rPr>
+        <w:tab/>
+        <w:t>2021</w:t>
       </w:r>
     </w:p>
     <w:p>
@@ -1989,7 +2009,7 @@
           <w:sz w:val="20"/>
           <w:szCs w:val="20"/>
         </w:rPr>
-        <w:t xml:space="preserve">     removable memory modules and tools for reusing hardware with classified information. </w:t>
+        <w:t xml:space="preserve">     Worked on government contracted software-defined radios, specifically on encrypted </w:t>
       </w:r>
     </w:p>
     <w:p>
@@ -2006,6 +2026,27 @@
       <w:r>
         <w:rPr>
           <w:rFonts w:ascii="Gill Sans MT" w:eastAsia="HGSGothicE" w:hAnsi="Gill Sans MT"/>
+          <w:bCs/>
+          <w:sz w:val="20"/>
+          <w:szCs w:val="20"/>
+        </w:rPr>
+        <w:t xml:space="preserve">     removable memory modules and tools for reusing hardware with classified information. </w:t>
+      </w:r>
+    </w:p>
+    <w:p>
+      <w:pPr>
+        <w:widowControl w:val="0"/>
+        <w:spacing w:line="300" w:lineRule="auto"/>
+        <w:rPr>
+          <w:rFonts w:ascii="Gill Sans MT" w:eastAsia="HGSGothicE" w:hAnsi="Gill Sans MT"/>
+          <w:bCs/>
+          <w:sz w:val="20"/>
+          <w:szCs w:val="20"/>
+        </w:rPr>
+      </w:pPr>
+      <w:r>
+        <w:rPr>
+          <w:rFonts w:ascii="Gill Sans MT" w:eastAsia="HGSGothicE" w:hAnsi="Gill Sans MT"/>
           <w:b/>
           <w:sz w:val="20"/>
           <w:szCs w:val="20"/>
@@ -2049,6 +2090,15 @@
           <w:bCs/>
           <w:i/>
           <w:iCs/>
+          <w:sz w:val="20"/>
+          <w:szCs w:val="20"/>
+        </w:rPr>
+        <w:tab/>
+      </w:r>
+      <w:r>
+        <w:rPr>
+          <w:rFonts w:ascii="Gill Sans MT" w:eastAsia="HGSGothicE" w:hAnsi="Gill Sans MT"/>
+          <w:bCs/>
           <w:sz w:val="20"/>
           <w:szCs w:val="20"/>
         </w:rPr>
@@ -2385,12 +2435,36 @@
             <w:rStyle w:val="Hyperlink"/>
             <w:rFonts w:ascii="Gill Sans MT" w:hAnsi="Gill Sans MT"/>
             <w:b/>
-            <w:color w:val="auto"/>
+            <w:color w:val="17365D" w:themeColor="text2" w:themeShade="BF"/>
             <w:sz w:val="20"/>
             <w:szCs w:val="20"/>
             <w:u w:val="none"/>
           </w:rPr>
-          <w:t>Light-Blue</w:t>
+          <w:t>Ligh</w:t>
+        </w:r>
+        <w:r>
+          <w:rPr>
+            <w:rStyle w:val="Hyperlink"/>
+            <w:rFonts w:ascii="Gill Sans MT" w:hAnsi="Gill Sans MT"/>
+            <w:b/>
+            <w:color w:val="17365D" w:themeColor="text2" w:themeShade="BF"/>
+            <w:sz w:val="20"/>
+            <w:szCs w:val="20"/>
+            <w:u w:val="none"/>
+          </w:rPr>
+          <w:t>t</w:t>
+        </w:r>
+        <w:r>
+          <w:rPr>
+            <w:rStyle w:val="Hyperlink"/>
+            <w:rFonts w:ascii="Gill Sans MT" w:hAnsi="Gill Sans MT"/>
+            <w:b/>
+            <w:color w:val="17365D" w:themeColor="text2" w:themeShade="BF"/>
+            <w:sz w:val="20"/>
+            <w:szCs w:val="20"/>
+            <w:u w:val="none"/>
+          </w:rPr>
+          <w:t>-Blue</w:t>
         </w:r>
         <w:proofErr w:type="gramEnd"/>
         <w:r>
@@ -2398,7 +2472,7 @@
             <w:rStyle w:val="Hyperlink"/>
             <w:rFonts w:ascii="Gill Sans MT" w:hAnsi="Gill Sans MT"/>
             <w:b/>
-            <w:color w:val="auto"/>
+            <w:color w:val="17365D" w:themeColor="text2" w:themeShade="BF"/>
             <w:sz w:val="20"/>
             <w:szCs w:val="20"/>
             <w:u w:val="none"/>
@@ -2410,10 +2484,20 @@
         <w:rPr>
           <w:rFonts w:ascii="Gill Sans MT" w:hAnsi="Gill Sans MT"/>
           <w:b/>
-          <w:sz w:val="20"/>
-          <w:szCs w:val="20"/>
-        </w:rPr>
-        <w:t xml:space="preserve"> Winner of </w:t>
+          <w:color w:val="17365D" w:themeColor="text2" w:themeShade="BF"/>
+          <w:sz w:val="20"/>
+          <w:szCs w:val="20"/>
+        </w:rPr>
+        <w:t xml:space="preserve"> </w:t>
+      </w:r>
+      <w:r>
+        <w:rPr>
+          <w:rFonts w:ascii="Gill Sans MT" w:hAnsi="Gill Sans MT"/>
+          <w:b/>
+          <w:sz w:val="20"/>
+          <w:szCs w:val="20"/>
+        </w:rPr>
+        <w:t xml:space="preserve">Winner of </w:t>
       </w:r>
       <w:proofErr w:type="spellStart"/>
       <w:r>
@@ -2498,7 +2582,7 @@
             <w:rStyle w:val="Hyperlink"/>
             <w:rFonts w:ascii="Gill Sans MT" w:hAnsi="Gill Sans MT"/>
             <w:b/>
-            <w:color w:val="auto"/>
+            <w:color w:val="17365D" w:themeColor="text2" w:themeShade="BF"/>
             <w:sz w:val="20"/>
             <w:szCs w:val="20"/>
             <w:u w:val="none"/>
@@ -2579,6 +2663,7 @@
           <w:rPr>
             <w:rFonts w:ascii="Gill Sans MT" w:hAnsi="Gill Sans MT"/>
             <w:b/>
+            <w:color w:val="17365D" w:themeColor="text2" w:themeShade="BF"/>
             <w:sz w:val="20"/>
             <w:szCs w:val="20"/>
           </w:rPr>
@@ -2589,10 +2674,20 @@
         <w:rPr>
           <w:rFonts w:ascii="Gill Sans MT" w:hAnsi="Gill Sans MT"/>
           <w:b/>
-          <w:sz w:val="20"/>
-          <w:szCs w:val="20"/>
-        </w:rPr>
-        <w:t xml:space="preserve">: </w:t>
+          <w:color w:val="17365D" w:themeColor="text2" w:themeShade="BF"/>
+          <w:sz w:val="20"/>
+          <w:szCs w:val="20"/>
+        </w:rPr>
+        <w:t>:</w:t>
+      </w:r>
+      <w:r>
+        <w:rPr>
+          <w:rFonts w:ascii="Gill Sans MT" w:hAnsi="Gill Sans MT"/>
+          <w:b/>
+          <w:sz w:val="20"/>
+          <w:szCs w:val="20"/>
+        </w:rPr>
+        <w:t xml:space="preserve"> </w:t>
       </w:r>
       <w:r>
         <w:rPr>
@@ -2644,6 +2739,7 @@
           <w:rPr>
             <w:rFonts w:ascii="Gill Sans MT" w:hAnsi="Gill Sans MT"/>
             <w:b/>
+            <w:color w:val="17365D" w:themeColor="text2" w:themeShade="BF"/>
             <w:sz w:val="20"/>
             <w:szCs w:val="20"/>
           </w:rPr>
@@ -2654,6 +2750,7 @@
         <w:rPr>
           <w:rFonts w:ascii="Gill Sans MT" w:hAnsi="Gill Sans MT"/>
           <w:b/>
+          <w:color w:val="17365D" w:themeColor="text2" w:themeShade="BF"/>
           <w:sz w:val="20"/>
           <w:szCs w:val="20"/>
         </w:rPr>

</xml_diff>